<commit_message>
minor change in the functional chapter
</commit_message>
<xml_diff>
--- a/wiki/tutorial/3 - Functional Analysis/3.0_functional_analysis.docx
+++ b/wiki/tutorial/3 - Functional Analysis/3.0_functional_analysis.docx
@@ -1,6 +1,6 @@
 
 <file path=word/document.xml><?xml version="1.0" encoding="utf-8"?>
-<w:document xmlns:ve="http://schemas.openxmlformats.org/markup-compatibility/2006" xmlns:o="urn:schemas-microsoft-com:office:office" xmlns:r="http://schemas.openxmlformats.org/officeDocument/2006/relationships" xmlns:m="http://schemas.openxmlformats.org/officeDocument/2006/math" xmlns:v="urn:schemas-microsoft-com:vml" xmlns:wp="http://schemas.openxmlformats.org/drawingml/2006/wordprocessingDrawing" xmlns:w10="urn:schemas-microsoft-com:office:word" xmlns:w="http://schemas.openxmlformats.org/wordprocessingml/2006/main" xmlns:wne="http://schemas.microsoft.com/office/word/2006/wordml">
+<w:document xmlns:wpc="http://schemas.microsoft.com/office/word/2010/wordprocessingCanvas" xmlns:mc="http://schemas.openxmlformats.org/markup-compatibility/2006" xmlns:o="urn:schemas-microsoft-com:office:office" xmlns:r="http://schemas.openxmlformats.org/officeDocument/2006/relationships" xmlns:m="http://schemas.openxmlformats.org/officeDocument/2006/math" xmlns:v="urn:schemas-microsoft-com:vml" xmlns:wp14="http://schemas.microsoft.com/office/word/2010/wordprocessingDrawing" xmlns:wp="http://schemas.openxmlformats.org/drawingml/2006/wordprocessingDrawing" xmlns:w10="urn:schemas-microsoft-com:office:word" xmlns:w="http://schemas.openxmlformats.org/wordprocessingml/2006/main" xmlns:w14="http://schemas.microsoft.com/office/word/2010/wordml" xmlns:wpg="http://schemas.microsoft.com/office/word/2010/wordprocessingGroup" xmlns:wpi="http://schemas.microsoft.com/office/word/2010/wordprocessingInk" xmlns:wne="http://schemas.microsoft.com/office/word/2006/wordml" xmlns:wps="http://schemas.microsoft.com/office/word/2010/wordprocessingShape" mc:Ignorable="w14 wp14">
   <w:body>
     <w:p>
       <w:pPr>
@@ -161,10 +161,10 @@
                     </pic:cNvPicPr>
                   </pic:nvPicPr>
                   <pic:blipFill>
-                    <a:blip r:embed="rId8" cstate="print">
+                    <a:blip r:embed="rId9" cstate="print">
                       <a:extLst>
                         <a:ext uri="{28A0092B-C50C-407E-A947-70E740481C1C}">
-                          <a14:useLocalDpi xmlns:a14="http://schemas.microsoft.com/office/drawing/2010/main" xmlns:wps="http://schemas.microsoft.com/office/word/2010/wordprocessingShape" xmlns:wpi="http://schemas.microsoft.com/office/word/2010/wordprocessingInk" xmlns:wpg="http://schemas.microsoft.com/office/word/2010/wordprocessingGroup" xmlns:w14="http://schemas.microsoft.com/office/word/2010/wordml" xmlns:w="http://schemas.openxmlformats.org/wordprocessingml/2006/main" xmlns:w10="urn:schemas-microsoft-com:office:word" xmlns:wp14="http://schemas.microsoft.com/office/word/2010/wordprocessingDrawing" xmlns:v="urn:schemas-microsoft-com:vml" xmlns:o="urn:schemas-microsoft-com:office:office" xmlns:mc="http://schemas.openxmlformats.org/markup-compatibility/2006" xmlns:wpc="http://schemas.microsoft.com/office/word/2010/wordprocessingCanvas" xmlns="" val="0"/>
+                          <a14:useLocalDpi xmlns:a14="http://schemas.microsoft.com/office/drawing/2010/main" val="0"/>
                         </a:ext>
                       </a:extLst>
                     </a:blip>
@@ -358,8 +358,18 @@
                       <w:sz w:val="20"/>
                       <w:szCs w:val="20"/>
                     </w:rPr>
-                    <w:t>Tip:</w:t>
+                    <w:t>Tip</w:t>
                   </w:r>
+                  <w:proofErr w:type="gramStart"/>
+                  <w:r>
+                    <w:rPr>
+                      <w:b/>
+                      <w:sz w:val="20"/>
+                      <w:szCs w:val="20"/>
+                    </w:rPr>
+                    <w:t>:</w:t>
+                  </w:r>
+                  <w:proofErr w:type="gramEnd"/>
                   <w:r>
                     <w:rPr>
                       <w:sz w:val="20"/>
@@ -457,7 +467,21 @@
         <w:rPr>
           <w:lang w:val="en-GB"/>
         </w:rPr>
-        <w:t xml:space="preserve"> Note that we use human data, the amount of available information is extremely species dependent.</w:t>
+        <w:t xml:space="preserve"> Note that we use human </w:t>
+      </w:r>
+      <w:proofErr w:type="gramStart"/>
+      <w:r>
+        <w:rPr>
+          <w:lang w:val="en-GB"/>
+        </w:rPr>
+        <w:t>data,</w:t>
+      </w:r>
+      <w:proofErr w:type="gramEnd"/>
+      <w:r>
+        <w:rPr>
+          <w:lang w:val="en-GB"/>
+        </w:rPr>
+        <w:t xml:space="preserve"> the amount of available information is extremely species dependent.</w:t>
       </w:r>
     </w:p>
     <w:p>
@@ -554,10 +578,10 @@
                     </pic:cNvPicPr>
                   </pic:nvPicPr>
                   <pic:blipFill>
-                    <a:blip r:embed="rId9" cstate="print">
+                    <a:blip r:embed="rId10" cstate="print">
                       <a:extLst>
                         <a:ext uri="{28A0092B-C50C-407E-A947-70E740481C1C}">
-                          <a14:useLocalDpi xmlns:a14="http://schemas.microsoft.com/office/drawing/2010/main" xmlns:wps="http://schemas.microsoft.com/office/word/2010/wordprocessingShape" xmlns:wpi="http://schemas.microsoft.com/office/word/2010/wordprocessingInk" xmlns:wpg="http://schemas.microsoft.com/office/word/2010/wordprocessingGroup" xmlns:w14="http://schemas.microsoft.com/office/word/2010/wordml" xmlns:w="http://schemas.openxmlformats.org/wordprocessingml/2006/main" xmlns:w10="urn:schemas-microsoft-com:office:word" xmlns:wp14="http://schemas.microsoft.com/office/word/2010/wordprocessingDrawing" xmlns:v="urn:schemas-microsoft-com:vml" xmlns:o="urn:schemas-microsoft-com:office:office" xmlns:mc="http://schemas.openxmlformats.org/markup-compatibility/2006" xmlns:wpc="http://schemas.microsoft.com/office/word/2010/wordprocessingCanvas" xmlns="" val="0"/>
+                          <a14:useLocalDpi xmlns:a14="http://schemas.microsoft.com/office/drawing/2010/main" val="0"/>
                         </a:ext>
                       </a:extLst>
                     </a:blip>
@@ -1024,10 +1048,10 @@
                     </pic:cNvPicPr>
                   </pic:nvPicPr>
                   <pic:blipFill>
-                    <a:blip r:embed="rId10" cstate="print">
+                    <a:blip r:embed="rId11" cstate="print">
                       <a:extLst>
                         <a:ext uri="{28A0092B-C50C-407E-A947-70E740481C1C}">
-                          <a14:useLocalDpi xmlns:a14="http://schemas.microsoft.com/office/drawing/2010/main" xmlns:wps="http://schemas.microsoft.com/office/word/2010/wordprocessingShape" xmlns:wpi="http://schemas.microsoft.com/office/word/2010/wordprocessingInk" xmlns:wpg="http://schemas.microsoft.com/office/word/2010/wordprocessingGroup" xmlns:w14="http://schemas.microsoft.com/office/word/2010/wordml" xmlns:w="http://schemas.openxmlformats.org/wordprocessingml/2006/main" xmlns:w10="urn:schemas-microsoft-com:office:word" xmlns:wp14="http://schemas.microsoft.com/office/word/2010/wordprocessingDrawing" xmlns:v="urn:schemas-microsoft-com:vml" xmlns:o="urn:schemas-microsoft-com:office:office" xmlns:mc="http://schemas.openxmlformats.org/markup-compatibility/2006" xmlns:wpc="http://schemas.microsoft.com/office/word/2010/wordprocessingCanvas" xmlns="" val="0"/>
+                          <a14:useLocalDpi xmlns:a14="http://schemas.microsoft.com/office/drawing/2010/main" val="0"/>
                         </a:ext>
                       </a:extLst>
                     </a:blip>
@@ -1420,10 +1444,10 @@
                     </pic:cNvPicPr>
                   </pic:nvPicPr>
                   <pic:blipFill>
-                    <a:blip r:embed="rId11" cstate="print">
+                    <a:blip r:embed="rId12" cstate="print">
                       <a:extLst>
                         <a:ext uri="{28A0092B-C50C-407E-A947-70E740481C1C}">
-                          <a14:useLocalDpi xmlns:a14="http://schemas.microsoft.com/office/drawing/2010/main" xmlns:wps="http://schemas.microsoft.com/office/word/2010/wordprocessingShape" xmlns:wpi="http://schemas.microsoft.com/office/word/2010/wordprocessingInk" xmlns:wpg="http://schemas.microsoft.com/office/word/2010/wordprocessingGroup" xmlns:w14="http://schemas.microsoft.com/office/word/2010/wordml" xmlns:w="http://schemas.openxmlformats.org/wordprocessingml/2006/main" xmlns:w10="urn:schemas-microsoft-com:office:word" xmlns:wp14="http://schemas.microsoft.com/office/word/2010/wordprocessingDrawing" xmlns:v="urn:schemas-microsoft-com:vml" xmlns:o="urn:schemas-microsoft-com:office:office" xmlns:mc="http://schemas.openxmlformats.org/markup-compatibility/2006" xmlns:wpc="http://schemas.microsoft.com/office/word/2010/wordprocessingCanvas" xmlns="" val="0"/>
+                          <a14:useLocalDpi xmlns:a14="http://schemas.microsoft.com/office/drawing/2010/main" val="0"/>
                         </a:ext>
                       </a:extLst>
                     </a:blip>
@@ -1757,7 +1781,7 @@
         </w:rPr>
         <w:t>(PICR) service from the EBI (</w:t>
       </w:r>
-      <w:hyperlink r:id="rId12" w:history="1">
+      <w:hyperlink r:id="rId13" w:history="1">
         <w:r>
           <w:rPr>
             <w:rStyle w:val="Hyperlink"/>
@@ -1909,10 +1933,10 @@
                     </pic:cNvPicPr>
                   </pic:nvPicPr>
                   <pic:blipFill>
-                    <a:blip r:embed="rId13" cstate="print">
+                    <a:blip r:embed="rId14" cstate="print">
                       <a:extLst>
                         <a:ext uri="{28A0092B-C50C-407E-A947-70E740481C1C}">
-                          <a14:useLocalDpi xmlns:a14="http://schemas.microsoft.com/office/drawing/2010/main" xmlns:wps="http://schemas.microsoft.com/office/word/2010/wordprocessingShape" xmlns:wpi="http://schemas.microsoft.com/office/word/2010/wordprocessingInk" xmlns:wpg="http://schemas.microsoft.com/office/word/2010/wordprocessingGroup" xmlns:w14="http://schemas.microsoft.com/office/word/2010/wordml" xmlns:w="http://schemas.openxmlformats.org/wordprocessingml/2006/main" xmlns:w10="urn:schemas-microsoft-com:office:word" xmlns:wp14="http://schemas.microsoft.com/office/word/2010/wordprocessingDrawing" xmlns:v="urn:schemas-microsoft-com:vml" xmlns:o="urn:schemas-microsoft-com:office:office" xmlns:mc="http://schemas.openxmlformats.org/markup-compatibility/2006" xmlns:wpc="http://schemas.microsoft.com/office/word/2010/wordprocessingCanvas" xmlns="" val="0"/>
+                          <a14:useLocalDpi xmlns:a14="http://schemas.microsoft.com/office/drawing/2010/main" val="0"/>
                         </a:ext>
                       </a:extLst>
                     </a:blip>
@@ -2068,6 +2092,8 @@
           <w:lang w:val="en-GB"/>
         </w:rPr>
       </w:pPr>
+      <w:bookmarkStart w:id="0" w:name="_GoBack"/>
+      <w:bookmarkEnd w:id="0"/>
     </w:p>
     <w:p>
       <w:pPr>
@@ -2076,6 +2102,76 @@
           <w:lang w:val="en-GB"/>
         </w:rPr>
       </w:pPr>
+      <w:r>
+        <w:rPr>
+          <w:noProof/>
+          <w:lang w:val="nb-NO" w:eastAsia="nb-NO"/>
+        </w:rPr>
+        <w:pict>
+          <v:shape id="_x0000_s1046" type="#_x0000_t202" style="position:absolute;margin-left:416.1pt;margin-top:23.85pt;width:466.65pt;height:88.55pt;z-index:251662336;mso-position-horizontal:right;mso-position-horizontal-relative:margin" fillcolor="#ffc">
+            <v:textbox style="mso-next-textbox:#_x0000_s1046">
+              <w:txbxContent>
+                <w:p>
+                  <w:pPr>
+                    <w:jc w:val="both"/>
+                    <w:rPr>
+                      <w:sz w:val="20"/>
+                      <w:szCs w:val="20"/>
+                    </w:rPr>
+                  </w:pPr>
+                  <w:r>
+                    <w:rPr>
+                      <w:b/>
+                      <w:sz w:val="20"/>
+                      <w:szCs w:val="20"/>
+                    </w:rPr>
+                    <w:t>Tip</w:t>
+                  </w:r>
+                  <w:proofErr w:type="gramStart"/>
+                  <w:r>
+                    <w:rPr>
+                      <w:b/>
+                      <w:sz w:val="20"/>
+                      <w:szCs w:val="20"/>
+                    </w:rPr>
+                    <w:t>:</w:t>
+                  </w:r>
+                  <w:proofErr w:type="gramEnd"/>
+                  <w:r>
+                    <w:rPr>
+                      <w:sz w:val="20"/>
+                      <w:szCs w:val="20"/>
+                    </w:rPr>
+                    <w:br/>
+                  </w:r>
+                  <w:r>
+                    <w:rPr>
+                      <w:i/>
+                      <w:lang w:val="en-GB"/>
+                    </w:rPr>
+                    <w:t>In publication we sometimes see “</w:t>
+                  </w:r>
+                  <w:r>
+                    <w:rPr>
+                      <w:i/>
+                      <w:lang w:val="en-GB"/>
+                    </w:rPr>
+                    <w:t>The functional classiﬁcation was assigned manually according to the annotations found in these two databases.</w:t>
+                  </w:r>
+                  <w:r>
+                    <w:rPr>
+                      <w:i/>
+                      <w:lang w:val="en-GB"/>
+                    </w:rPr>
+                    <w:t>”. Before starting such tedious tasks, ask us whether these steps can be automated easily!</w:t>
+                  </w:r>
+                </w:p>
+              </w:txbxContent>
+            </v:textbox>
+            <w10:wrap type="square" anchorx="margin"/>
+          </v:shape>
+        </w:pict>
+      </w:r>
       <w:r>
         <w:rPr>
           <w:lang w:val="en-GB"/>
@@ -2305,7 +2401,7 @@
         </w:rPr>
         <w:t xml:space="preserve"> (</w:t>
       </w:r>
-      <w:hyperlink r:id="rId14" w:history="1">
+      <w:hyperlink r:id="rId15" w:history="1">
         <w:r>
           <w:rPr>
             <w:rStyle w:val="Hyperlink"/>
@@ -2473,10 +2569,10 @@
                     </pic:cNvPicPr>
                   </pic:nvPicPr>
                   <pic:blipFill>
-                    <a:blip r:embed="rId15" cstate="print">
+                    <a:blip r:embed="rId16" cstate="print">
                       <a:extLst>
                         <a:ext uri="{28A0092B-C50C-407E-A947-70E740481C1C}">
-                          <a14:useLocalDpi xmlns:a14="http://schemas.microsoft.com/office/drawing/2010/main" xmlns:wps="http://schemas.microsoft.com/office/word/2010/wordprocessingShape" xmlns:wpi="http://schemas.microsoft.com/office/word/2010/wordprocessingInk" xmlns:wpg="http://schemas.microsoft.com/office/word/2010/wordprocessingGroup" xmlns:w14="http://schemas.microsoft.com/office/word/2010/wordml" xmlns:w="http://schemas.openxmlformats.org/wordprocessingml/2006/main" xmlns:w10="urn:schemas-microsoft-com:office:word" xmlns:wp14="http://schemas.microsoft.com/office/word/2010/wordprocessingDrawing" xmlns:v="urn:schemas-microsoft-com:vml" xmlns:o="urn:schemas-microsoft-com:office:office" xmlns:mc="http://schemas.openxmlformats.org/markup-compatibility/2006" xmlns:wpc="http://schemas.microsoft.com/office/word/2010/wordprocessingCanvas" xmlns="" val="0"/>
+                          <a14:useLocalDpi xmlns:a14="http://schemas.microsoft.com/office/drawing/2010/main" val="0"/>
                         </a:ext>
                       </a:extLst>
                     </a:blip>
@@ -2796,10 +2892,10 @@
                     </pic:cNvPicPr>
                   </pic:nvPicPr>
                   <pic:blipFill>
-                    <a:blip r:embed="rId16" cstate="print">
+                    <a:blip r:embed="rId17" cstate="print">
                       <a:extLst>
                         <a:ext uri="{28A0092B-C50C-407E-A947-70E740481C1C}">
-                          <a14:useLocalDpi xmlns:a14="http://schemas.microsoft.com/office/drawing/2010/main" xmlns:wps="http://schemas.microsoft.com/office/word/2010/wordprocessingShape" xmlns:wpi="http://schemas.microsoft.com/office/word/2010/wordprocessingInk" xmlns:wpg="http://schemas.microsoft.com/office/word/2010/wordprocessingGroup" xmlns:w14="http://schemas.microsoft.com/office/word/2010/wordml" xmlns:w="http://schemas.openxmlformats.org/wordprocessingml/2006/main" xmlns:w10="urn:schemas-microsoft-com:office:word" xmlns:wp14="http://schemas.microsoft.com/office/word/2010/wordprocessingDrawing" xmlns:v="urn:schemas-microsoft-com:vml" xmlns:o="urn:schemas-microsoft-com:office:office" xmlns:mc="http://schemas.openxmlformats.org/markup-compatibility/2006" xmlns:wpc="http://schemas.microsoft.com/office/word/2010/wordprocessingCanvas" xmlns="" val="0"/>
+                          <a14:useLocalDpi xmlns:a14="http://schemas.microsoft.com/office/drawing/2010/main" val="0"/>
                         </a:ext>
                       </a:extLst>
                     </a:blip>
@@ -3178,10 +3274,10 @@
                     </pic:cNvPicPr>
                   </pic:nvPicPr>
                   <pic:blipFill>
-                    <a:blip r:embed="rId17" cstate="print">
+                    <a:blip r:embed="rId18" cstate="print">
                       <a:extLst>
                         <a:ext uri="{28A0092B-C50C-407E-A947-70E740481C1C}">
-                          <a14:useLocalDpi xmlns:a14="http://schemas.microsoft.com/office/drawing/2010/main" xmlns:wps="http://schemas.microsoft.com/office/word/2010/wordprocessingShape" xmlns:wpi="http://schemas.microsoft.com/office/word/2010/wordprocessingInk" xmlns:wpg="http://schemas.microsoft.com/office/word/2010/wordprocessingGroup" xmlns:w14="http://schemas.microsoft.com/office/word/2010/wordml" xmlns:w="http://schemas.openxmlformats.org/wordprocessingml/2006/main" xmlns:w10="urn:schemas-microsoft-com:office:word" xmlns:wp14="http://schemas.microsoft.com/office/word/2010/wordprocessingDrawing" xmlns:v="urn:schemas-microsoft-com:vml" xmlns:o="urn:schemas-microsoft-com:office:office" xmlns:mc="http://schemas.openxmlformats.org/markup-compatibility/2006" xmlns:wpc="http://schemas.microsoft.com/office/word/2010/wordprocessingCanvas" xmlns="" val="0"/>
+                          <a14:useLocalDpi xmlns:a14="http://schemas.microsoft.com/office/drawing/2010/main" val="0"/>
                         </a:ext>
                       </a:extLst>
                     </a:blip>
@@ -3306,10 +3402,10 @@
                     </pic:cNvPicPr>
                   </pic:nvPicPr>
                   <pic:blipFill>
-                    <a:blip r:embed="rId18" cstate="print">
+                    <a:blip r:embed="rId19" cstate="print">
                       <a:extLst>
                         <a:ext uri="{28A0092B-C50C-407E-A947-70E740481C1C}">
-                          <a14:useLocalDpi xmlns:a14="http://schemas.microsoft.com/office/drawing/2010/main" xmlns:wps="http://schemas.microsoft.com/office/word/2010/wordprocessingShape" xmlns:wpi="http://schemas.microsoft.com/office/word/2010/wordprocessingInk" xmlns:wpg="http://schemas.microsoft.com/office/word/2010/wordprocessingGroup" xmlns:w14="http://schemas.microsoft.com/office/word/2010/wordml" xmlns:w="http://schemas.openxmlformats.org/wordprocessingml/2006/main" xmlns:w10="urn:schemas-microsoft-com:office:word" xmlns:wp14="http://schemas.microsoft.com/office/word/2010/wordprocessingDrawing" xmlns:v="urn:schemas-microsoft-com:vml" xmlns:o="urn:schemas-microsoft-com:office:office" xmlns:mc="http://schemas.openxmlformats.org/markup-compatibility/2006" xmlns:wpc="http://schemas.microsoft.com/office/word/2010/wordprocessingCanvas" xmlns="" val="0"/>
+                          <a14:useLocalDpi xmlns:a14="http://schemas.microsoft.com/office/drawing/2010/main" val="0"/>
                         </a:ext>
                       </a:extLst>
                     </a:blip>
@@ -3522,10 +3618,10 @@
                     </pic:cNvPicPr>
                   </pic:nvPicPr>
                   <pic:blipFill>
-                    <a:blip r:embed="rId19" cstate="print">
+                    <a:blip r:embed="rId20" cstate="print">
                       <a:extLst>
                         <a:ext uri="{28A0092B-C50C-407E-A947-70E740481C1C}">
-                          <a14:useLocalDpi xmlns:a14="http://schemas.microsoft.com/office/drawing/2010/main" xmlns:wps="http://schemas.microsoft.com/office/word/2010/wordprocessingShape" xmlns:wpi="http://schemas.microsoft.com/office/word/2010/wordprocessingInk" xmlns:wpg="http://schemas.microsoft.com/office/word/2010/wordprocessingGroup" xmlns:w14="http://schemas.microsoft.com/office/word/2010/wordml" xmlns:w="http://schemas.openxmlformats.org/wordprocessingml/2006/main" xmlns:w10="urn:schemas-microsoft-com:office:word" xmlns:wp14="http://schemas.microsoft.com/office/word/2010/wordprocessingDrawing" xmlns:v="urn:schemas-microsoft-com:vml" xmlns:o="urn:schemas-microsoft-com:office:office" xmlns:mc="http://schemas.openxmlformats.org/markup-compatibility/2006" xmlns:wpc="http://schemas.microsoft.com/office/word/2010/wordprocessingCanvas" xmlns="" val="0"/>
+                          <a14:useLocalDpi xmlns:a14="http://schemas.microsoft.com/office/drawing/2010/main" val="0"/>
                         </a:ext>
                       </a:extLst>
                     </a:blip>
@@ -3639,7 +3735,21 @@
         <w:rPr>
           <w:lang w:val="en-GB"/>
         </w:rPr>
-        <w:t>. Paste our list of accessions in the text field and click Analyse. When the calculation is finished, after sorting by “%  in data”, you should see the following table:</w:t>
+        <w:t>. Paste our list of accessions in the text field and click Analyse. When the calculation is finished, after sorting by “</w:t>
+      </w:r>
+      <w:proofErr w:type="gramStart"/>
+      <w:r>
+        <w:rPr>
+          <w:lang w:val="en-GB"/>
+        </w:rPr>
+        <w:t>%  in</w:t>
+      </w:r>
+      <w:proofErr w:type="gramEnd"/>
+      <w:r>
+        <w:rPr>
+          <w:lang w:val="en-GB"/>
+        </w:rPr>
+        <w:t xml:space="preserve"> data”, you should see the following table:</w:t>
       </w:r>
     </w:p>
     <w:p>
@@ -3683,10 +3793,10 @@
                     </pic:cNvPicPr>
                   </pic:nvPicPr>
                   <pic:blipFill>
-                    <a:blip r:embed="rId20" cstate="print">
+                    <a:blip r:embed="rId21" cstate="print">
                       <a:extLst>
                         <a:ext uri="{28A0092B-C50C-407E-A947-70E740481C1C}">
-                          <a14:useLocalDpi xmlns:a14="http://schemas.microsoft.com/office/drawing/2010/main" xmlns:wps="http://schemas.microsoft.com/office/word/2010/wordprocessingShape" xmlns:wpi="http://schemas.microsoft.com/office/word/2010/wordprocessingInk" xmlns:wpg="http://schemas.microsoft.com/office/word/2010/wordprocessingGroup" xmlns:w14="http://schemas.microsoft.com/office/word/2010/wordml" xmlns:w="http://schemas.openxmlformats.org/wordprocessingml/2006/main" xmlns:w10="urn:schemas-microsoft-com:office:word" xmlns:wp14="http://schemas.microsoft.com/office/word/2010/wordprocessingDrawing" xmlns:v="urn:schemas-microsoft-com:vml" xmlns:o="urn:schemas-microsoft-com:office:office" xmlns:mc="http://schemas.openxmlformats.org/markup-compatibility/2006" xmlns:wpc="http://schemas.microsoft.com/office/word/2010/wordprocessingCanvas" xmlns="" val="0"/>
+                          <a14:useLocalDpi xmlns:a14="http://schemas.microsoft.com/office/drawing/2010/main" val="0"/>
                         </a:ext>
                       </a:extLst>
                     </a:blip>
@@ -3931,7 +4041,21 @@
         <w:rPr>
           <w:lang w:val="en-GB"/>
         </w:rPr>
-        <w:t xml:space="preserve"> of your validated proteins. Go to the ‘GO Analysis’ tab, a list of GO terms will appear with their prevalence in our dataset when compared to all human genes:</w:t>
+        <w:t xml:space="preserve"> of your validated proteins. Go to the ‘</w:t>
+      </w:r>
+      <w:proofErr w:type="gramStart"/>
+      <w:r>
+        <w:rPr>
+          <w:lang w:val="en-GB"/>
+        </w:rPr>
+        <w:t>GO</w:t>
+      </w:r>
+      <w:proofErr w:type="gramEnd"/>
+      <w:r>
+        <w:rPr>
+          <w:lang w:val="en-GB"/>
+        </w:rPr>
+        <w:t xml:space="preserve"> Analysis’ tab, a list of GO terms will appear with their prevalence in our dataset when compared to all human genes:</w:t>
       </w:r>
     </w:p>
     <w:p>
@@ -3972,10 +4096,10 @@
                     </pic:cNvPicPr>
                   </pic:nvPicPr>
                   <pic:blipFill>
-                    <a:blip r:embed="rId21" cstate="print">
+                    <a:blip r:embed="rId22" cstate="print">
                       <a:extLst>
                         <a:ext uri="{28A0092B-C50C-407E-A947-70E740481C1C}">
-                          <a14:useLocalDpi xmlns:a14="http://schemas.microsoft.com/office/drawing/2010/main" xmlns:wps="http://schemas.microsoft.com/office/word/2010/wordprocessingShape" xmlns:wpi="http://schemas.microsoft.com/office/word/2010/wordprocessingInk" xmlns:wpg="http://schemas.microsoft.com/office/word/2010/wordprocessingGroup" xmlns:w14="http://schemas.microsoft.com/office/word/2010/wordml" xmlns:w="http://schemas.openxmlformats.org/wordprocessingml/2006/main" xmlns:w10="urn:schemas-microsoft-com:office:word" xmlns:wp14="http://schemas.microsoft.com/office/word/2010/wordprocessingDrawing" xmlns:v="urn:schemas-microsoft-com:vml" xmlns:o="urn:schemas-microsoft-com:office:office" xmlns:mc="http://schemas.openxmlformats.org/markup-compatibility/2006" xmlns:wpc="http://schemas.microsoft.com/office/word/2010/wordprocessingCanvas" xmlns="" val="0"/>
+                          <a14:useLocalDpi xmlns:a14="http://schemas.microsoft.com/office/drawing/2010/main" val="0"/>
                         </a:ext>
                       </a:extLst>
                     </a:blip>
@@ -4040,7 +4164,7 @@
       <w:r>
         <w:t xml:space="preserve"> (</w:t>
       </w:r>
-      <w:hyperlink r:id="rId22" w:history="1">
+      <w:hyperlink r:id="rId23" w:history="1">
         <w:r>
           <w:rPr>
             <w:rStyle w:val="Hyperlink"/>
@@ -4051,7 +4175,7 @@
       <w:r>
         <w:t>)</w:t>
       </w:r>
-      <w:hyperlink r:id="rId23" w:history="1"/>
+      <w:hyperlink r:id="rId24" w:history="1"/>
       <w:r>
         <w:t xml:space="preserve">. In order to not get too many terms the </w:t>
       </w:r>
@@ -4071,7 +4195,7 @@
       <w:r>
         <w:t>-GOA (</w:t>
       </w:r>
-      <w:hyperlink r:id="rId24" w:history="1">
+      <w:hyperlink r:id="rId25" w:history="1">
         <w:r>
           <w:rPr>
             <w:rStyle w:val="Hyperlink"/>
@@ -4130,7 +4254,7 @@
       <w:r>
         <w:t xml:space="preserve"> (</w:t>
       </w:r>
-      <w:hyperlink r:id="rId25" w:history="1">
+      <w:hyperlink r:id="rId26" w:history="1">
         <w:r>
           <w:rPr>
             <w:rFonts w:cs="Calibri"/>
@@ -4202,7 +4326,7 @@
           <w:lang w:val="en-GB"/>
         </w:rPr>
       </w:pPr>
-      <w:commentRangeStart w:id="0"/>
+      <w:commentRangeStart w:id="1"/>
       <w:r>
         <w:rPr>
           <w:i/>
@@ -4286,12 +4410,12 @@
         </w:rPr>
         <w:t>? What happens if we have a biased selection of proteins as input to the analysis? Can the results then be trusted?</w:t>
       </w:r>
-      <w:commentRangeEnd w:id="0"/>
+      <w:commentRangeEnd w:id="1"/>
       <w:r>
         <w:rPr>
           <w:rStyle w:val="CommentReference"/>
         </w:rPr>
-        <w:commentReference w:id="0"/>
+        <w:commentReference w:id="1"/>
       </w:r>
       <w:r>
         <w:rPr>
@@ -4549,10 +4673,10 @@
                     </pic:cNvPicPr>
                   </pic:nvPicPr>
                   <pic:blipFill>
-                    <a:blip r:embed="rId27" cstate="print">
+                    <a:blip r:embed="rId28" cstate="print">
                       <a:extLst>
                         <a:ext uri="{28A0092B-C50C-407E-A947-70E740481C1C}">
-                          <a14:useLocalDpi xmlns:a14="http://schemas.microsoft.com/office/drawing/2010/main" xmlns:wps="http://schemas.microsoft.com/office/word/2010/wordprocessingShape" xmlns:wpi="http://schemas.microsoft.com/office/word/2010/wordprocessingInk" xmlns:wpg="http://schemas.microsoft.com/office/word/2010/wordprocessingGroup" xmlns:w14="http://schemas.microsoft.com/office/word/2010/wordml" xmlns:w="http://schemas.openxmlformats.org/wordprocessingml/2006/main" xmlns:w10="urn:schemas-microsoft-com:office:word" xmlns:wp14="http://schemas.microsoft.com/office/word/2010/wordprocessingDrawing" xmlns:v="urn:schemas-microsoft-com:vml" xmlns:o="urn:schemas-microsoft-com:office:office" xmlns:mc="http://schemas.openxmlformats.org/markup-compatibility/2006" xmlns:wpc="http://schemas.microsoft.com/office/word/2010/wordprocessingCanvas" xmlns="" val="0"/>
+                          <a14:useLocalDpi xmlns:a14="http://schemas.microsoft.com/office/drawing/2010/main" val="0"/>
                         </a:ext>
                       </a:extLst>
                     </a:blip>
@@ -4789,8 +4913,6 @@
           <w:lang w:val="en-GB"/>
         </w:rPr>
       </w:pPr>
-      <w:bookmarkStart w:id="1" w:name="_GoBack"/>
-      <w:bookmarkEnd w:id="1"/>
       <w:r>
         <w:rPr>
           <w:lang w:val="en-GB"/>
@@ -5225,8 +5347,8 @@
       </w:r>
     </w:p>
     <w:sectPr>
-      <w:headerReference w:type="default" r:id="rId28"/>
-      <w:footerReference w:type="default" r:id="rId29"/>
+      <w:headerReference w:type="default" r:id="rId29"/>
+      <w:footerReference w:type="default" r:id="rId30"/>
       <w:pgSz w:w="12240" w:h="15840"/>
       <w:pgMar w:top="1440" w:right="1440" w:bottom="1440" w:left="1440" w:header="708" w:footer="708" w:gutter="0"/>
       <w:cols w:space="708"/>
@@ -5237,8 +5359,8 @@
 </file>
 
 <file path=word/comments.xml><?xml version="1.0" encoding="utf-8"?>
-<w:comments xmlns:ve="http://schemas.openxmlformats.org/markup-compatibility/2006" xmlns:o="urn:schemas-microsoft-com:office:office" xmlns:r="http://schemas.openxmlformats.org/officeDocument/2006/relationships" xmlns:m="http://schemas.openxmlformats.org/officeDocument/2006/math" xmlns:v="urn:schemas-microsoft-com:vml" xmlns:wp="http://schemas.openxmlformats.org/drawingml/2006/wordprocessingDrawing" xmlns:w10="urn:schemas-microsoft-com:office:word" xmlns:w="http://schemas.openxmlformats.org/wordprocessingml/2006/main" xmlns:wne="http://schemas.microsoft.com/office/word/2006/wordml">
-  <w:comment w:id="0" w:author="Marc Vaudel" w:date="2013-06-08T16:25:00Z" w:initials="Marc">
+<w:comments xmlns:wpc="http://schemas.microsoft.com/office/word/2010/wordprocessingCanvas" xmlns:mc="http://schemas.openxmlformats.org/markup-compatibility/2006" xmlns:o="urn:schemas-microsoft-com:office:office" xmlns:r="http://schemas.openxmlformats.org/officeDocument/2006/relationships" xmlns:m="http://schemas.openxmlformats.org/officeDocument/2006/math" xmlns:v="urn:schemas-microsoft-com:vml" xmlns:wp14="http://schemas.microsoft.com/office/word/2010/wordprocessingDrawing" xmlns:wp="http://schemas.openxmlformats.org/drawingml/2006/wordprocessingDrawing" xmlns:w10="urn:schemas-microsoft-com:office:word" xmlns:w="http://schemas.openxmlformats.org/wordprocessingml/2006/main" xmlns:w14="http://schemas.microsoft.com/office/word/2010/wordml" xmlns:wpg="http://schemas.microsoft.com/office/word/2010/wordprocessingGroup" xmlns:wpi="http://schemas.microsoft.com/office/word/2010/wordprocessingInk" xmlns:wne="http://schemas.microsoft.com/office/word/2006/wordml" xmlns:wps="http://schemas.microsoft.com/office/word/2010/wordprocessingShape" mc:Ignorable="w14 wp14">
+  <w:comment w:id="1" w:author="Marc Vaudel" w:date="2013-06-08T16:25:00Z" w:initials="Marc">
     <w:p>
       <w:pPr>
         <w:pStyle w:val="CommentText"/>
@@ -5258,7 +5380,7 @@
 </file>
 
 <file path=word/endnotes.xml><?xml version="1.0" encoding="utf-8"?>
-<w:endnotes xmlns:ve="http://schemas.openxmlformats.org/markup-compatibility/2006" xmlns:o="urn:schemas-microsoft-com:office:office" xmlns:r="http://schemas.openxmlformats.org/officeDocument/2006/relationships" xmlns:m="http://schemas.openxmlformats.org/officeDocument/2006/math" xmlns:v="urn:schemas-microsoft-com:vml" xmlns:wp="http://schemas.openxmlformats.org/drawingml/2006/wordprocessingDrawing" xmlns:w10="urn:schemas-microsoft-com:office:word" xmlns:w="http://schemas.openxmlformats.org/wordprocessingml/2006/main" xmlns:wne="http://schemas.microsoft.com/office/word/2006/wordml">
+<w:endnotes xmlns:wpc="http://schemas.microsoft.com/office/word/2010/wordprocessingCanvas" xmlns:mc="http://schemas.openxmlformats.org/markup-compatibility/2006" xmlns:o="urn:schemas-microsoft-com:office:office" xmlns:r="http://schemas.openxmlformats.org/officeDocument/2006/relationships" xmlns:m="http://schemas.openxmlformats.org/officeDocument/2006/math" xmlns:v="urn:schemas-microsoft-com:vml" xmlns:wp14="http://schemas.microsoft.com/office/word/2010/wordprocessingDrawing" xmlns:wp="http://schemas.openxmlformats.org/drawingml/2006/wordprocessingDrawing" xmlns:w10="urn:schemas-microsoft-com:office:word" xmlns:w="http://schemas.openxmlformats.org/wordprocessingml/2006/main" xmlns:w14="http://schemas.microsoft.com/office/word/2010/wordml" xmlns:wpg="http://schemas.microsoft.com/office/word/2010/wordprocessingGroup" xmlns:wpi="http://schemas.microsoft.com/office/word/2010/wordprocessingInk" xmlns:wne="http://schemas.microsoft.com/office/word/2006/wordml" xmlns:wps="http://schemas.microsoft.com/office/word/2010/wordprocessingShape" mc:Ignorable="w14 wp14">
   <w:endnote w:type="separator" w:id="-1">
     <w:p>
       <w:pPr>
@@ -5283,7 +5405,7 @@
 </file>
 
 <file path=word/footer1.xml><?xml version="1.0" encoding="utf-8"?>
-<w:ftr xmlns:ve="http://schemas.openxmlformats.org/markup-compatibility/2006" xmlns:o="urn:schemas-microsoft-com:office:office" xmlns:r="http://schemas.openxmlformats.org/officeDocument/2006/relationships" xmlns:m="http://schemas.openxmlformats.org/officeDocument/2006/math" xmlns:v="urn:schemas-microsoft-com:vml" xmlns:wp="http://schemas.openxmlformats.org/drawingml/2006/wordprocessingDrawing" xmlns:w10="urn:schemas-microsoft-com:office:word" xmlns:w="http://schemas.openxmlformats.org/wordprocessingml/2006/main" xmlns:wne="http://schemas.microsoft.com/office/word/2006/wordml">
+<w:ftr xmlns:wpc="http://schemas.microsoft.com/office/word/2010/wordprocessingCanvas" xmlns:mc="http://schemas.openxmlformats.org/markup-compatibility/2006" xmlns:o="urn:schemas-microsoft-com:office:office" xmlns:r="http://schemas.openxmlformats.org/officeDocument/2006/relationships" xmlns:m="http://schemas.openxmlformats.org/officeDocument/2006/math" xmlns:v="urn:schemas-microsoft-com:vml" xmlns:wp14="http://schemas.microsoft.com/office/word/2010/wordprocessingDrawing" xmlns:wp="http://schemas.openxmlformats.org/drawingml/2006/wordprocessingDrawing" xmlns:w10="urn:schemas-microsoft-com:office:word" xmlns:w="http://schemas.openxmlformats.org/wordprocessingml/2006/main" xmlns:w14="http://schemas.microsoft.com/office/word/2010/wordml" xmlns:wpg="http://schemas.microsoft.com/office/word/2010/wordprocessingGroup" xmlns:wpi="http://schemas.microsoft.com/office/word/2010/wordprocessingInk" xmlns:wne="http://schemas.microsoft.com/office/word/2006/wordml" xmlns:wps="http://schemas.microsoft.com/office/word/2010/wordprocessingShape" mc:Ignorable="w14 wp14">
   <w:p>
     <w:pPr>
       <w:pBdr>
@@ -5395,7 +5517,7 @@
         <w:b/>
         <w:noProof/>
       </w:rPr>
-      <w:t>6</w:t>
+      <w:t>5</w:t>
     </w:r>
     <w:r>
       <w:rPr>
@@ -5442,7 +5564,7 @@
 </file>
 
 <file path=word/footnotes.xml><?xml version="1.0" encoding="utf-8"?>
-<w:footnotes xmlns:ve="http://schemas.openxmlformats.org/markup-compatibility/2006" xmlns:o="urn:schemas-microsoft-com:office:office" xmlns:r="http://schemas.openxmlformats.org/officeDocument/2006/relationships" xmlns:m="http://schemas.openxmlformats.org/officeDocument/2006/math" xmlns:v="urn:schemas-microsoft-com:vml" xmlns:wp="http://schemas.openxmlformats.org/drawingml/2006/wordprocessingDrawing" xmlns:w10="urn:schemas-microsoft-com:office:word" xmlns:w="http://schemas.openxmlformats.org/wordprocessingml/2006/main" xmlns:wne="http://schemas.microsoft.com/office/word/2006/wordml">
+<w:footnotes xmlns:wpc="http://schemas.microsoft.com/office/word/2010/wordprocessingCanvas" xmlns:mc="http://schemas.openxmlformats.org/markup-compatibility/2006" xmlns:o="urn:schemas-microsoft-com:office:office" xmlns:r="http://schemas.openxmlformats.org/officeDocument/2006/relationships" xmlns:m="http://schemas.openxmlformats.org/officeDocument/2006/math" xmlns:v="urn:schemas-microsoft-com:vml" xmlns:wp14="http://schemas.microsoft.com/office/word/2010/wordprocessingDrawing" xmlns:wp="http://schemas.openxmlformats.org/drawingml/2006/wordprocessingDrawing" xmlns:w10="urn:schemas-microsoft-com:office:word" xmlns:w="http://schemas.openxmlformats.org/wordprocessingml/2006/main" xmlns:w14="http://schemas.microsoft.com/office/word/2010/wordml" xmlns:wpg="http://schemas.microsoft.com/office/word/2010/wordprocessingGroup" xmlns:wpi="http://schemas.microsoft.com/office/word/2010/wordprocessingInk" xmlns:wne="http://schemas.microsoft.com/office/word/2006/wordml" xmlns:wps="http://schemas.microsoft.com/office/word/2010/wordprocessingShape" mc:Ignorable="w14 wp14">
   <w:footnote w:type="separator" w:id="-1">
     <w:p>
       <w:pPr>
@@ -5467,7 +5589,7 @@
 </file>
 
 <file path=word/header1.xml><?xml version="1.0" encoding="utf-8"?>
-<w:hdr xmlns:ve="http://schemas.openxmlformats.org/markup-compatibility/2006" xmlns:o="urn:schemas-microsoft-com:office:office" xmlns:r="http://schemas.openxmlformats.org/officeDocument/2006/relationships" xmlns:m="http://schemas.openxmlformats.org/officeDocument/2006/math" xmlns:v="urn:schemas-microsoft-com:vml" xmlns:wp="http://schemas.openxmlformats.org/drawingml/2006/wordprocessingDrawing" xmlns:w10="urn:schemas-microsoft-com:office:word" xmlns:w="http://schemas.openxmlformats.org/wordprocessingml/2006/main" xmlns:wne="http://schemas.microsoft.com/office/word/2006/wordml">
+<w:hdr xmlns:wpc="http://schemas.microsoft.com/office/word/2010/wordprocessingCanvas" xmlns:mc="http://schemas.openxmlformats.org/markup-compatibility/2006" xmlns:o="urn:schemas-microsoft-com:office:office" xmlns:r="http://schemas.openxmlformats.org/officeDocument/2006/relationships" xmlns:m="http://schemas.openxmlformats.org/officeDocument/2006/math" xmlns:v="urn:schemas-microsoft-com:vml" xmlns:wp14="http://schemas.microsoft.com/office/word/2010/wordprocessingDrawing" xmlns:wp="http://schemas.openxmlformats.org/drawingml/2006/wordprocessingDrawing" xmlns:w10="urn:schemas-microsoft-com:office:word" xmlns:w="http://schemas.openxmlformats.org/wordprocessingml/2006/main" xmlns:w14="http://schemas.microsoft.com/office/word/2010/wordml" xmlns:wpg="http://schemas.microsoft.com/office/word/2010/wordprocessingGroup" xmlns:wpi="http://schemas.microsoft.com/office/word/2010/wordprocessingInk" xmlns:wne="http://schemas.microsoft.com/office/word/2006/wordml" xmlns:wps="http://schemas.microsoft.com/office/word/2010/wordprocessingShape" mc:Ignorable="w14 wp14">
   <w:p>
     <w:pPr>
       <w:pStyle w:val="Header"/>
@@ -5530,7 +5652,7 @@
 </file>
 
 <file path=word/numbering.xml><?xml version="1.0" encoding="utf-8"?>
-<w:numbering xmlns:ve="http://schemas.openxmlformats.org/markup-compatibility/2006" xmlns:o="urn:schemas-microsoft-com:office:office" xmlns:r="http://schemas.openxmlformats.org/officeDocument/2006/relationships" xmlns:m="http://schemas.openxmlformats.org/officeDocument/2006/math" xmlns:v="urn:schemas-microsoft-com:vml" xmlns:wp="http://schemas.openxmlformats.org/drawingml/2006/wordprocessingDrawing" xmlns:w10="urn:schemas-microsoft-com:office:word" xmlns:w="http://schemas.openxmlformats.org/wordprocessingml/2006/main" xmlns:wne="http://schemas.microsoft.com/office/word/2006/wordml">
+<w:numbering xmlns:wpc="http://schemas.microsoft.com/office/word/2010/wordprocessingCanvas" xmlns:mc="http://schemas.openxmlformats.org/markup-compatibility/2006" xmlns:o="urn:schemas-microsoft-com:office:office" xmlns:r="http://schemas.openxmlformats.org/officeDocument/2006/relationships" xmlns:m="http://schemas.openxmlformats.org/officeDocument/2006/math" xmlns:v="urn:schemas-microsoft-com:vml" xmlns:wp14="http://schemas.microsoft.com/office/word/2010/wordprocessingDrawing" xmlns:wp="http://schemas.openxmlformats.org/drawingml/2006/wordprocessingDrawing" xmlns:w10="urn:schemas-microsoft-com:office:word" xmlns:w="http://schemas.openxmlformats.org/wordprocessingml/2006/main" xmlns:w14="http://schemas.microsoft.com/office/word/2010/wordml" xmlns:wpg="http://schemas.microsoft.com/office/word/2010/wordprocessingGroup" xmlns:wpi="http://schemas.microsoft.com/office/word/2010/wordprocessingInk" xmlns:wne="http://schemas.microsoft.com/office/word/2006/wordml" xmlns:wps="http://schemas.microsoft.com/office/word/2010/wordprocessingShape" mc:Ignorable="w14 wp14">
   <w:abstractNum w:abstractNumId="0">
     <w:nsid w:val="00000001"/>
     <w:multiLevelType w:val="multilevel"/>
@@ -7306,7 +7428,7 @@
 </file>
 
 <file path=word/styles.xml><?xml version="1.0" encoding="utf-8"?>
-<w:styles xmlns:r="http://schemas.openxmlformats.org/officeDocument/2006/relationships" xmlns:w="http://schemas.openxmlformats.org/wordprocessingml/2006/main">
+<w:styles xmlns:mc="http://schemas.openxmlformats.org/markup-compatibility/2006" xmlns:r="http://schemas.openxmlformats.org/officeDocument/2006/relationships" xmlns:w="http://schemas.openxmlformats.org/wordprocessingml/2006/main" xmlns:w14="http://schemas.microsoft.com/office/word/2010/wordml" mc:Ignorable="w14">
   <w:docDefaults>
     <w:rPrDefault>
       <w:rPr>
@@ -7503,7 +7625,6 @@
     <w:uiPriority w:val="99"/>
     <w:semiHidden/>
     <w:unhideWhenUsed/>
-    <w:qFormat/>
     <w:tblPr>
       <w:tblInd w:w="0" w:type="dxa"/>
       <w:tblCellMar>
@@ -9002,7 +9123,7 @@
 </file>
 
 <file path=customXml/itemProps1.xml><?xml version="1.0" encoding="utf-8"?>
-<ds:datastoreItem xmlns:ds="http://schemas.openxmlformats.org/officeDocument/2006/customXml" ds:itemID="{C46E5AC6-EF4D-4366-B8D6-419175B1231B}">
+<ds:datastoreItem xmlns:ds="http://schemas.openxmlformats.org/officeDocument/2006/customXml" ds:itemID="{75385715-3CEB-4029-BF2D-BB7196F540C8}">
   <ds:schemaRefs>
     <ds:schemaRef ds:uri="http://schemas.openxmlformats.org/officeDocument/2006/bibliography"/>
   </ds:schemaRefs>

</xml_diff>

<commit_message>
Updated the Reactome result table.
</commit_message>
<xml_diff>
--- a/wiki/tutorial/3 - Functional Analysis/3.0_functional_analysis.docx
+++ b/wiki/tutorial/3 - Functional Analysis/3.0_functional_analysis.docx
@@ -164,7 +164,7 @@
                     <a:blip r:embed="rId8" cstate="print">
                       <a:extLst>
                         <a:ext uri="{28A0092B-C50C-407E-A947-70E740481C1C}">
-                          <a14:useLocalDpi xmlns:a14="http://schemas.microsoft.com/office/drawing/2010/main" xmlns:wps="http://schemas.microsoft.com/office/word/2010/wordprocessingShape" xmlns:wpi="http://schemas.microsoft.com/office/word/2010/wordprocessingInk" xmlns:wpg="http://schemas.microsoft.com/office/word/2010/wordprocessingGroup" xmlns:w14="http://schemas.microsoft.com/office/word/2010/wordml" xmlns:w="http://schemas.openxmlformats.org/wordprocessingml/2006/main" xmlns:w10="urn:schemas-microsoft-com:office:word" xmlns:wp14="http://schemas.microsoft.com/office/word/2010/wordprocessingDrawing" xmlns:v="urn:schemas-microsoft-com:vml" xmlns:o="urn:schemas-microsoft-com:office:office" xmlns:mc="http://schemas.openxmlformats.org/markup-compatibility/2006" xmlns:wpc="http://schemas.microsoft.com/office/word/2010/wordprocessingCanvas" xmlns="" val="0"/>
+                          <a14:useLocalDpi xmlns="" xmlns:wpc="http://schemas.microsoft.com/office/word/2010/wordprocessingCanvas" xmlns:mc="http://schemas.openxmlformats.org/markup-compatibility/2006" xmlns:o="urn:schemas-microsoft-com:office:office" xmlns:v="urn:schemas-microsoft-com:vml" xmlns:wp14="http://schemas.microsoft.com/office/word/2010/wordprocessingDrawing" xmlns:w10="urn:schemas-microsoft-com:office:word" xmlns:w="http://schemas.openxmlformats.org/wordprocessingml/2006/main" xmlns:w14="http://schemas.microsoft.com/office/word/2010/wordml" xmlns:wpg="http://schemas.microsoft.com/office/word/2010/wordprocessingGroup" xmlns:wpi="http://schemas.microsoft.com/office/word/2010/wordprocessingInk" xmlns:wps="http://schemas.microsoft.com/office/word/2010/wordprocessingShape" xmlns:a14="http://schemas.microsoft.com/office/drawing/2010/main" val="0"/>
                         </a:ext>
                       </a:extLst>
                     </a:blip>
@@ -1049,7 +1049,7 @@
                     <a:blip r:embed="rId10" cstate="print">
                       <a:extLst>
                         <a:ext uri="{28A0092B-C50C-407E-A947-70E740481C1C}">
-                          <a14:useLocalDpi xmlns:a14="http://schemas.microsoft.com/office/drawing/2010/main" xmlns:wps="http://schemas.microsoft.com/office/word/2010/wordprocessingShape" xmlns:wpi="http://schemas.microsoft.com/office/word/2010/wordprocessingInk" xmlns:wpg="http://schemas.microsoft.com/office/word/2010/wordprocessingGroup" xmlns:w14="http://schemas.microsoft.com/office/word/2010/wordml" xmlns:w="http://schemas.openxmlformats.org/wordprocessingml/2006/main" xmlns:w10="urn:schemas-microsoft-com:office:word" xmlns:wp14="http://schemas.microsoft.com/office/word/2010/wordprocessingDrawing" xmlns:v="urn:schemas-microsoft-com:vml" xmlns:o="urn:schemas-microsoft-com:office:office" xmlns:mc="http://schemas.openxmlformats.org/markup-compatibility/2006" xmlns:wpc="http://schemas.microsoft.com/office/word/2010/wordprocessingCanvas" xmlns="" val="0"/>
+                          <a14:useLocalDpi xmlns="" xmlns:wpc="http://schemas.microsoft.com/office/word/2010/wordprocessingCanvas" xmlns:mc="http://schemas.openxmlformats.org/markup-compatibility/2006" xmlns:o="urn:schemas-microsoft-com:office:office" xmlns:v="urn:schemas-microsoft-com:vml" xmlns:wp14="http://schemas.microsoft.com/office/word/2010/wordprocessingDrawing" xmlns:w10="urn:schemas-microsoft-com:office:word" xmlns:w="http://schemas.openxmlformats.org/wordprocessingml/2006/main" xmlns:w14="http://schemas.microsoft.com/office/word/2010/wordml" xmlns:wpg="http://schemas.microsoft.com/office/word/2010/wordprocessingGroup" xmlns:wpi="http://schemas.microsoft.com/office/word/2010/wordprocessingInk" xmlns:wps="http://schemas.microsoft.com/office/word/2010/wordprocessingShape" xmlns:a14="http://schemas.microsoft.com/office/drawing/2010/main" val="0"/>
                         </a:ext>
                       </a:extLst>
                     </a:blip>
@@ -2566,7 +2566,7 @@
                     <a:blip r:embed="rId15" cstate="print">
                       <a:extLst>
                         <a:ext uri="{28A0092B-C50C-407E-A947-70E740481C1C}">
-                          <a14:useLocalDpi xmlns:a14="http://schemas.microsoft.com/office/drawing/2010/main" xmlns:wps="http://schemas.microsoft.com/office/word/2010/wordprocessingShape" xmlns:wpi="http://schemas.microsoft.com/office/word/2010/wordprocessingInk" xmlns:wpg="http://schemas.microsoft.com/office/word/2010/wordprocessingGroup" xmlns:w14="http://schemas.microsoft.com/office/word/2010/wordml" xmlns:w="http://schemas.openxmlformats.org/wordprocessingml/2006/main" xmlns:w10="urn:schemas-microsoft-com:office:word" xmlns:wp14="http://schemas.microsoft.com/office/word/2010/wordprocessingDrawing" xmlns:v="urn:schemas-microsoft-com:vml" xmlns:o="urn:schemas-microsoft-com:office:office" xmlns:mc="http://schemas.openxmlformats.org/markup-compatibility/2006" xmlns:wpc="http://schemas.microsoft.com/office/word/2010/wordprocessingCanvas" xmlns="" val="0"/>
+                          <a14:useLocalDpi xmlns="" xmlns:wpc="http://schemas.microsoft.com/office/word/2010/wordprocessingCanvas" xmlns:mc="http://schemas.openxmlformats.org/markup-compatibility/2006" xmlns:o="urn:schemas-microsoft-com:office:office" xmlns:v="urn:schemas-microsoft-com:vml" xmlns:wp14="http://schemas.microsoft.com/office/word/2010/wordprocessingDrawing" xmlns:w10="urn:schemas-microsoft-com:office:word" xmlns:w="http://schemas.openxmlformats.org/wordprocessingml/2006/main" xmlns:w14="http://schemas.microsoft.com/office/word/2010/wordml" xmlns:wpg="http://schemas.microsoft.com/office/word/2010/wordprocessingGroup" xmlns:wpi="http://schemas.microsoft.com/office/word/2010/wordprocessingInk" xmlns:wps="http://schemas.microsoft.com/office/word/2010/wordprocessingShape" xmlns:a14="http://schemas.microsoft.com/office/drawing/2010/main" val="0"/>
                         </a:ext>
                       </a:extLst>
                     </a:blip>
@@ -2887,7 +2887,7 @@
                     <a:blip r:embed="rId16" cstate="print">
                       <a:extLst>
                         <a:ext uri="{28A0092B-C50C-407E-A947-70E740481C1C}">
-                          <a14:useLocalDpi xmlns:a14="http://schemas.microsoft.com/office/drawing/2010/main" xmlns:wps="http://schemas.microsoft.com/office/word/2010/wordprocessingShape" xmlns:wpi="http://schemas.microsoft.com/office/word/2010/wordprocessingInk" xmlns:wpg="http://schemas.microsoft.com/office/word/2010/wordprocessingGroup" xmlns:w14="http://schemas.microsoft.com/office/word/2010/wordml" xmlns:w="http://schemas.openxmlformats.org/wordprocessingml/2006/main" xmlns:w10="urn:schemas-microsoft-com:office:word" xmlns:wp14="http://schemas.microsoft.com/office/word/2010/wordprocessingDrawing" xmlns:v="urn:schemas-microsoft-com:vml" xmlns:o="urn:schemas-microsoft-com:office:office" xmlns:mc="http://schemas.openxmlformats.org/markup-compatibility/2006" xmlns:wpc="http://schemas.microsoft.com/office/word/2010/wordprocessingCanvas" xmlns="" val="0"/>
+                          <a14:useLocalDpi xmlns="" xmlns:wpc="http://schemas.microsoft.com/office/word/2010/wordprocessingCanvas" xmlns:mc="http://schemas.openxmlformats.org/markup-compatibility/2006" xmlns:o="urn:schemas-microsoft-com:office:office" xmlns:v="urn:schemas-microsoft-com:vml" xmlns:wp14="http://schemas.microsoft.com/office/word/2010/wordprocessingDrawing" xmlns:w10="urn:schemas-microsoft-com:office:word" xmlns:w="http://schemas.openxmlformats.org/wordprocessingml/2006/main" xmlns:w14="http://schemas.microsoft.com/office/word/2010/wordml" xmlns:wpg="http://schemas.microsoft.com/office/word/2010/wordprocessingGroup" xmlns:wpi="http://schemas.microsoft.com/office/word/2010/wordprocessingInk" xmlns:wps="http://schemas.microsoft.com/office/word/2010/wordprocessingShape" xmlns:a14="http://schemas.microsoft.com/office/drawing/2010/main" val="0"/>
                         </a:ext>
                       </a:extLst>
                     </a:blip>
@@ -3269,7 +3269,7 @@
                     <a:blip r:embed="rId17" cstate="print">
                       <a:extLst>
                         <a:ext uri="{28A0092B-C50C-407E-A947-70E740481C1C}">
-                          <a14:useLocalDpi xmlns:a14="http://schemas.microsoft.com/office/drawing/2010/main" xmlns:wps="http://schemas.microsoft.com/office/word/2010/wordprocessingShape" xmlns:wpi="http://schemas.microsoft.com/office/word/2010/wordprocessingInk" xmlns:wpg="http://schemas.microsoft.com/office/word/2010/wordprocessingGroup" xmlns:w14="http://schemas.microsoft.com/office/word/2010/wordml" xmlns:w="http://schemas.openxmlformats.org/wordprocessingml/2006/main" xmlns:w10="urn:schemas-microsoft-com:office:word" xmlns:wp14="http://schemas.microsoft.com/office/word/2010/wordprocessingDrawing" xmlns:v="urn:schemas-microsoft-com:vml" xmlns:o="urn:schemas-microsoft-com:office:office" xmlns:mc="http://schemas.openxmlformats.org/markup-compatibility/2006" xmlns:wpc="http://schemas.microsoft.com/office/word/2010/wordprocessingCanvas" xmlns="" val="0"/>
+                          <a14:useLocalDpi xmlns="" xmlns:wpc="http://schemas.microsoft.com/office/word/2010/wordprocessingCanvas" xmlns:mc="http://schemas.openxmlformats.org/markup-compatibility/2006" xmlns:o="urn:schemas-microsoft-com:office:office" xmlns:v="urn:schemas-microsoft-com:vml" xmlns:wp14="http://schemas.microsoft.com/office/word/2010/wordprocessingDrawing" xmlns:w10="urn:schemas-microsoft-com:office:word" xmlns:w="http://schemas.openxmlformats.org/wordprocessingml/2006/main" xmlns:w14="http://schemas.microsoft.com/office/word/2010/wordml" xmlns:wpg="http://schemas.microsoft.com/office/word/2010/wordprocessingGroup" xmlns:wpi="http://schemas.microsoft.com/office/word/2010/wordprocessingInk" xmlns:wps="http://schemas.microsoft.com/office/word/2010/wordprocessingShape" xmlns:a14="http://schemas.microsoft.com/office/drawing/2010/main" val="0"/>
                         </a:ext>
                       </a:extLst>
                     </a:blip>
@@ -3406,7 +3406,7 @@
                     <a:blip r:embed="rId18" cstate="print">
                       <a:extLst>
                         <a:ext uri="{28A0092B-C50C-407E-A947-70E740481C1C}">
-                          <a14:useLocalDpi xmlns:a14="http://schemas.microsoft.com/office/drawing/2010/main" xmlns:wps="http://schemas.microsoft.com/office/word/2010/wordprocessingShape" xmlns:wpi="http://schemas.microsoft.com/office/word/2010/wordprocessingInk" xmlns:wpg="http://schemas.microsoft.com/office/word/2010/wordprocessingGroup" xmlns:w14="http://schemas.microsoft.com/office/word/2010/wordml" xmlns:w="http://schemas.openxmlformats.org/wordprocessingml/2006/main" xmlns:w10="urn:schemas-microsoft-com:office:word" xmlns:wp14="http://schemas.microsoft.com/office/word/2010/wordprocessingDrawing" xmlns:v="urn:schemas-microsoft-com:vml" xmlns:o="urn:schemas-microsoft-com:office:office" xmlns:mc="http://schemas.openxmlformats.org/markup-compatibility/2006" xmlns:wpc="http://schemas.microsoft.com/office/word/2010/wordprocessingCanvas" xmlns="" val="0"/>
+                          <a14:useLocalDpi xmlns="" xmlns:wpc="http://schemas.microsoft.com/office/word/2010/wordprocessingCanvas" xmlns:mc="http://schemas.openxmlformats.org/markup-compatibility/2006" xmlns:o="urn:schemas-microsoft-com:office:office" xmlns:v="urn:schemas-microsoft-com:vml" xmlns:wp14="http://schemas.microsoft.com/office/word/2010/wordprocessingDrawing" xmlns:w10="urn:schemas-microsoft-com:office:word" xmlns:w="http://schemas.openxmlformats.org/wordprocessingml/2006/main" xmlns:w14="http://schemas.microsoft.com/office/word/2010/wordml" xmlns:wpg="http://schemas.microsoft.com/office/word/2010/wordprocessingGroup" xmlns:wpi="http://schemas.microsoft.com/office/word/2010/wordprocessingInk" xmlns:wps="http://schemas.microsoft.com/office/word/2010/wordprocessingShape" xmlns:a14="http://schemas.microsoft.com/office/drawing/2010/main" val="0"/>
                         </a:ext>
                       </a:extLst>
                     </a:blip>
@@ -3622,7 +3622,7 @@
                     <a:blip r:embed="rId19" cstate="print">
                       <a:extLst>
                         <a:ext uri="{28A0092B-C50C-407E-A947-70E740481C1C}">
-                          <a14:useLocalDpi xmlns:a14="http://schemas.microsoft.com/office/drawing/2010/main" xmlns:wps="http://schemas.microsoft.com/office/word/2010/wordprocessingShape" xmlns:wpi="http://schemas.microsoft.com/office/word/2010/wordprocessingInk" xmlns:wpg="http://schemas.microsoft.com/office/word/2010/wordprocessingGroup" xmlns:w14="http://schemas.microsoft.com/office/word/2010/wordml" xmlns:w="http://schemas.openxmlformats.org/wordprocessingml/2006/main" xmlns:w10="urn:schemas-microsoft-com:office:word" xmlns:wp14="http://schemas.microsoft.com/office/word/2010/wordprocessingDrawing" xmlns:v="urn:schemas-microsoft-com:vml" xmlns:o="urn:schemas-microsoft-com:office:office" xmlns:mc="http://schemas.openxmlformats.org/markup-compatibility/2006" xmlns:wpc="http://schemas.microsoft.com/office/word/2010/wordprocessingCanvas" xmlns="" val="0"/>
+                          <a14:useLocalDpi xmlns="" xmlns:wpc="http://schemas.microsoft.com/office/word/2010/wordprocessingCanvas" xmlns:mc="http://schemas.openxmlformats.org/markup-compatibility/2006" xmlns:o="urn:schemas-microsoft-com:office:office" xmlns:v="urn:schemas-microsoft-com:vml" xmlns:wp14="http://schemas.microsoft.com/office/word/2010/wordprocessingDrawing" xmlns:w10="urn:schemas-microsoft-com:office:word" xmlns:w="http://schemas.openxmlformats.org/wordprocessingml/2006/main" xmlns:w14="http://schemas.microsoft.com/office/word/2010/wordml" xmlns:wpg="http://schemas.microsoft.com/office/word/2010/wordprocessingGroup" xmlns:wpi="http://schemas.microsoft.com/office/word/2010/wordprocessingInk" xmlns:wps="http://schemas.microsoft.com/office/word/2010/wordprocessingShape" xmlns:a14="http://schemas.microsoft.com/office/drawing/2010/main" val="0"/>
                         </a:ext>
                       </a:extLst>
                     </a:blip>
@@ -3748,6 +3748,7 @@
       <w:pPr>
         <w:jc w:val="both"/>
         <w:rPr>
+          <w:sz w:val="6"/>
           <w:lang w:val="en-GB"/>
         </w:rPr>
       </w:pPr>
@@ -3769,9 +3770,9 @@
         </w:rPr>
         <w:drawing>
           <wp:inline distT="0" distB="0" distL="0" distR="0">
-            <wp:extent cx="5303126" cy="4724603"/>
-            <wp:effectExtent l="57150" t="19050" r="107074" b="75997"/>
-            <wp:docPr id="25" name="Picture 25" descr="\\eir.uib.no\Home2\mva037\tutorials\3 - Functional Analysis\illustrations\reactome expression.png"/>
+            <wp:extent cx="4694455" cy="5367635"/>
+            <wp:effectExtent l="57150" t="19050" r="106145" b="80665"/>
+            <wp:docPr id="5" name="Picture 1"/>
             <wp:cNvGraphicFramePr>
               <a:graphicFrameLocks xmlns:a="http://schemas.openxmlformats.org/drawingml/2006/main" noChangeAspect="1"/>
             </wp:cNvGraphicFramePr>
@@ -3779,19 +3780,13 @@
               <a:graphicData uri="http://schemas.openxmlformats.org/drawingml/2006/picture">
                 <pic:pic xmlns:pic="http://schemas.openxmlformats.org/drawingml/2006/picture">
                   <pic:nvPicPr>
-                    <pic:cNvPr id="0" name="Picture 15" descr="\\eir.uib.no\Home2\mva037\tutorials\3 - Functional Analysis\illustrations\reactome expression.png"/>
+                    <pic:cNvPr id="0" name="Picture 1"/>
                     <pic:cNvPicPr>
                       <a:picLocks noChangeAspect="1" noChangeArrowheads="1"/>
                     </pic:cNvPicPr>
                   </pic:nvPicPr>
                   <pic:blipFill>
-                    <a:blip r:embed="rId21" cstate="print">
-                      <a:extLst>
-                        <a:ext uri="{28A0092B-C50C-407E-A947-70E740481C1C}">
-                          <a14:useLocalDpi xmlns:a14="http://schemas.microsoft.com/office/drawing/2010/main" xmlns:wps="http://schemas.microsoft.com/office/word/2010/wordprocessingShape" xmlns:wpi="http://schemas.microsoft.com/office/word/2010/wordprocessingInk" xmlns:wpg="http://schemas.microsoft.com/office/word/2010/wordprocessingGroup" xmlns:w14="http://schemas.microsoft.com/office/word/2010/wordml" xmlns:w="http://schemas.openxmlformats.org/wordprocessingml/2006/main" xmlns:w10="urn:schemas-microsoft-com:office:word" xmlns:wp14="http://schemas.microsoft.com/office/word/2010/wordprocessingDrawing" xmlns:v="urn:schemas-microsoft-com:vml" xmlns:o="urn:schemas-microsoft-com:office:office" xmlns:mc="http://schemas.openxmlformats.org/markup-compatibility/2006" xmlns:wpc="http://schemas.microsoft.com/office/word/2010/wordprocessingCanvas" xmlns="" val="0"/>
-                        </a:ext>
-                      </a:extLst>
-                    </a:blip>
+                    <a:blip r:embed="rId21" cstate="print"/>
                     <a:srcRect/>
                     <a:stretch>
                       <a:fillRect/>
@@ -3800,7 +3795,7 @@
                   <pic:spPr bwMode="auto">
                     <a:xfrm>
                       <a:off x="0" y="0"/>
-                      <a:ext cx="5305599" cy="4726806"/>
+                      <a:ext cx="4701980" cy="5376239"/>
                     </a:xfrm>
                     <a:prstGeom prst="rect">
                       <a:avLst/>
@@ -3812,6 +3807,9 @@
                           <a:lumMod val="85000"/>
                         </a:schemeClr>
                       </a:solidFill>
+                      <a:miter lim="800000"/>
+                      <a:headEnd/>
+                      <a:tailEnd/>
                     </a:ln>
                     <a:effectLst>
                       <a:outerShdw blurRad="50800" dist="38100" dir="2700000" algn="tl" rotWithShape="0">
@@ -3832,6 +3830,7 @@
       <w:pPr>
         <w:jc w:val="both"/>
         <w:rPr>
+          <w:sz w:val="2"/>
           <w:lang w:val="en-GB"/>
         </w:rPr>
       </w:pPr>
@@ -3844,24 +3843,6 @@
           <w:lang w:val="en-GB"/>
         </w:rPr>
       </w:pPr>
-      <w:r>
-        <w:rPr>
-          <w:lang w:val="en-GB"/>
-        </w:rPr>
-        <w:t>Note that the pathway</w:t>
-      </w:r>
-      <w:r>
-        <w:rPr>
-          <w:lang w:val="en-GB"/>
-        </w:rPr>
-        <w:t>s</w:t>
-      </w:r>
-      <w:r>
-        <w:rPr>
-          <w:lang w:val="en-GB"/>
-        </w:rPr>
-        <w:t xml:space="preserve"> covered are closely linked to platelets. </w:t>
-      </w:r>
       <w:r>
         <w:rPr>
           <w:i/>
@@ -4643,7 +4624,7 @@
                     <a:blip r:embed="rId27" cstate="print">
                       <a:extLst>
                         <a:ext uri="{28A0092B-C50C-407E-A947-70E740481C1C}">
-                          <a14:useLocalDpi xmlns:a14="http://schemas.microsoft.com/office/drawing/2010/main" xmlns:wps="http://schemas.microsoft.com/office/word/2010/wordprocessingShape" xmlns:wpi="http://schemas.microsoft.com/office/word/2010/wordprocessingInk" xmlns:wpg="http://schemas.microsoft.com/office/word/2010/wordprocessingGroup" xmlns:w14="http://schemas.microsoft.com/office/word/2010/wordml" xmlns:w="http://schemas.openxmlformats.org/wordprocessingml/2006/main" xmlns:w10="urn:schemas-microsoft-com:office:word" xmlns:wp14="http://schemas.microsoft.com/office/word/2010/wordprocessingDrawing" xmlns:v="urn:schemas-microsoft-com:vml" xmlns:o="urn:schemas-microsoft-com:office:office" xmlns:mc="http://schemas.openxmlformats.org/markup-compatibility/2006" xmlns:wpc="http://schemas.microsoft.com/office/word/2010/wordprocessingCanvas" xmlns="" val="0"/>
+                          <a14:useLocalDpi xmlns="" xmlns:wpc="http://schemas.microsoft.com/office/word/2010/wordprocessingCanvas" xmlns:mc="http://schemas.openxmlformats.org/markup-compatibility/2006" xmlns:o="urn:schemas-microsoft-com:office:office" xmlns:v="urn:schemas-microsoft-com:vml" xmlns:wp14="http://schemas.microsoft.com/office/word/2010/wordprocessingDrawing" xmlns:w10="urn:schemas-microsoft-com:office:word" xmlns:w="http://schemas.openxmlformats.org/wordprocessingml/2006/main" xmlns:w14="http://schemas.microsoft.com/office/word/2010/wordml" xmlns:wpg="http://schemas.microsoft.com/office/word/2010/wordprocessingGroup" xmlns:wpi="http://schemas.microsoft.com/office/word/2010/wordprocessingInk" xmlns:wps="http://schemas.microsoft.com/office/word/2010/wordprocessingShape" xmlns:a14="http://schemas.microsoft.com/office/drawing/2010/main" val="0"/>
                         </a:ext>
                       </a:extLst>
                     </a:blip>
@@ -5463,7 +5444,7 @@
         <w:b/>
         <w:noProof/>
       </w:rPr>
-      <w:t>12</w:t>
+      <w:t>14</w:t>
     </w:r>
     <w:r>
       <w:rPr>
@@ -9070,7 +9051,7 @@
 </file>
 
 <file path=customXml/itemProps1.xml><?xml version="1.0" encoding="utf-8"?>
-<ds:datastoreItem xmlns:ds="http://schemas.openxmlformats.org/officeDocument/2006/customXml" ds:itemID="{5009426A-0624-4172-958E-597C6343FE45}">
+<ds:datastoreItem xmlns:ds="http://schemas.openxmlformats.org/officeDocument/2006/customXml" ds:itemID="{1FCB0BFB-8ADD-424F-9070-EC32FC17DD5F}">
   <ds:schemaRefs>
     <ds:schemaRef ds:uri="http://schemas.openxmlformats.org/officeDocument/2006/bibliography"/>
   </ds:schemaRefs>

</xml_diff>

<commit_message>
Simplified some links in chapter 3.
</commit_message>
<xml_diff>
--- a/wiki/tutorial/3 - Functional Analysis/3.0_functional_analysis.docx
+++ b/wiki/tutorial/3 - Functional Analysis/3.0_functional_analysis.docx
@@ -164,7 +164,7 @@
                     <a:blip r:embed="rId8" cstate="print">
                       <a:extLst>
                         <a:ext uri="{28A0092B-C50C-407E-A947-70E740481C1C}">
-                          <a14:useLocalDpi xmlns="" xmlns:wpc="http://schemas.microsoft.com/office/word/2010/wordprocessingCanvas" xmlns:mc="http://schemas.openxmlformats.org/markup-compatibility/2006" xmlns:o="urn:schemas-microsoft-com:office:office" xmlns:v="urn:schemas-microsoft-com:vml" xmlns:wp14="http://schemas.microsoft.com/office/word/2010/wordprocessingDrawing" xmlns:w10="urn:schemas-microsoft-com:office:word" xmlns:w="http://schemas.openxmlformats.org/wordprocessingml/2006/main" xmlns:w14="http://schemas.microsoft.com/office/word/2010/wordml" xmlns:wpg="http://schemas.microsoft.com/office/word/2010/wordprocessingGroup" xmlns:wpi="http://schemas.microsoft.com/office/word/2010/wordprocessingInk" xmlns:wps="http://schemas.microsoft.com/office/word/2010/wordprocessingShape" xmlns:a14="http://schemas.microsoft.com/office/drawing/2010/main" val="0"/>
+                          <a14:useLocalDpi xmlns:a14="http://schemas.microsoft.com/office/drawing/2010/main" xmlns:wps="http://schemas.microsoft.com/office/word/2010/wordprocessingShape" xmlns:wpi="http://schemas.microsoft.com/office/word/2010/wordprocessingInk" xmlns:wpg="http://schemas.microsoft.com/office/word/2010/wordprocessingGroup" xmlns:w14="http://schemas.microsoft.com/office/word/2010/wordml" xmlns:w="http://schemas.openxmlformats.org/wordprocessingml/2006/main" xmlns:w10="urn:schemas-microsoft-com:office:word" xmlns:wp14="http://schemas.microsoft.com/office/word/2010/wordprocessingDrawing" xmlns:v="urn:schemas-microsoft-com:vml" xmlns:o="urn:schemas-microsoft-com:office:office" xmlns:mc="http://schemas.openxmlformats.org/markup-compatibility/2006" xmlns:wpc="http://schemas.microsoft.com/office/word/2010/wordprocessingCanvas" xmlns="" val="0"/>
                         </a:ext>
                       </a:extLst>
                     </a:blip>
@@ -1049,7 +1049,7 @@
                     <a:blip r:embed="rId10" cstate="print">
                       <a:extLst>
                         <a:ext uri="{28A0092B-C50C-407E-A947-70E740481C1C}">
-                          <a14:useLocalDpi xmlns="" xmlns:wpc="http://schemas.microsoft.com/office/word/2010/wordprocessingCanvas" xmlns:mc="http://schemas.openxmlformats.org/markup-compatibility/2006" xmlns:o="urn:schemas-microsoft-com:office:office" xmlns:v="urn:schemas-microsoft-com:vml" xmlns:wp14="http://schemas.microsoft.com/office/word/2010/wordprocessingDrawing" xmlns:w10="urn:schemas-microsoft-com:office:word" xmlns:w="http://schemas.openxmlformats.org/wordprocessingml/2006/main" xmlns:w14="http://schemas.microsoft.com/office/word/2010/wordml" xmlns:wpg="http://schemas.microsoft.com/office/word/2010/wordprocessingGroup" xmlns:wpi="http://schemas.microsoft.com/office/word/2010/wordprocessingInk" xmlns:wps="http://schemas.microsoft.com/office/word/2010/wordprocessingShape" xmlns:a14="http://schemas.microsoft.com/office/drawing/2010/main" val="0"/>
+                          <a14:useLocalDpi xmlns:a14="http://schemas.microsoft.com/office/drawing/2010/main" xmlns:wps="http://schemas.microsoft.com/office/word/2010/wordprocessingShape" xmlns:wpi="http://schemas.microsoft.com/office/word/2010/wordprocessingInk" xmlns:wpg="http://schemas.microsoft.com/office/word/2010/wordprocessingGroup" xmlns:w14="http://schemas.microsoft.com/office/word/2010/wordml" xmlns:w="http://schemas.openxmlformats.org/wordprocessingml/2006/main" xmlns:w10="urn:schemas-microsoft-com:office:word" xmlns:wp14="http://schemas.microsoft.com/office/word/2010/wordprocessingDrawing" xmlns:v="urn:schemas-microsoft-com:vml" xmlns:o="urn:schemas-microsoft-com:office:office" xmlns:mc="http://schemas.openxmlformats.org/markup-compatibility/2006" xmlns:wpc="http://schemas.microsoft.com/office/word/2010/wordprocessingCanvas" xmlns="" val="0"/>
                         </a:ext>
                       </a:extLst>
                     </a:blip>
@@ -1805,7 +1805,7 @@
           <w:rPr>
             <w:rStyle w:val="Hyperlink"/>
           </w:rPr>
-          <w:t>http://www.ebi.ac.uk/Tools/picr</w:t>
+          <w:t>www.ebi.ac.uk/Tools/picr</w:t>
         </w:r>
       </w:hyperlink>
       <w:r>
@@ -2400,7 +2400,7 @@
           <w:rPr>
             <w:rStyle w:val="Hyperlink"/>
           </w:rPr>
-          <w:t>http://www.ebi.ac.uk/dasty</w:t>
+          <w:t>www.ebi.ac.uk/dasty</w:t>
         </w:r>
       </w:hyperlink>
       <w:r>
@@ -2566,7 +2566,7 @@
                     <a:blip r:embed="rId15" cstate="print">
                       <a:extLst>
                         <a:ext uri="{28A0092B-C50C-407E-A947-70E740481C1C}">
-                          <a14:useLocalDpi xmlns="" xmlns:wpc="http://schemas.microsoft.com/office/word/2010/wordprocessingCanvas" xmlns:mc="http://schemas.openxmlformats.org/markup-compatibility/2006" xmlns:o="urn:schemas-microsoft-com:office:office" xmlns:v="urn:schemas-microsoft-com:vml" xmlns:wp14="http://schemas.microsoft.com/office/word/2010/wordprocessingDrawing" xmlns:w10="urn:schemas-microsoft-com:office:word" xmlns:w="http://schemas.openxmlformats.org/wordprocessingml/2006/main" xmlns:w14="http://schemas.microsoft.com/office/word/2010/wordml" xmlns:wpg="http://schemas.microsoft.com/office/word/2010/wordprocessingGroup" xmlns:wpi="http://schemas.microsoft.com/office/word/2010/wordprocessingInk" xmlns:wps="http://schemas.microsoft.com/office/word/2010/wordprocessingShape" xmlns:a14="http://schemas.microsoft.com/office/drawing/2010/main" val="0"/>
+                          <a14:useLocalDpi xmlns:a14="http://schemas.microsoft.com/office/drawing/2010/main" xmlns:wps="http://schemas.microsoft.com/office/word/2010/wordprocessingShape" xmlns:wpi="http://schemas.microsoft.com/office/word/2010/wordprocessingInk" xmlns:wpg="http://schemas.microsoft.com/office/word/2010/wordprocessingGroup" xmlns:w14="http://schemas.microsoft.com/office/word/2010/wordml" xmlns:w="http://schemas.openxmlformats.org/wordprocessingml/2006/main" xmlns:w10="urn:schemas-microsoft-com:office:word" xmlns:wp14="http://schemas.microsoft.com/office/word/2010/wordprocessingDrawing" xmlns:v="urn:schemas-microsoft-com:vml" xmlns:o="urn:schemas-microsoft-com:office:office" xmlns:mc="http://schemas.openxmlformats.org/markup-compatibility/2006" xmlns:wpc="http://schemas.microsoft.com/office/word/2010/wordprocessingCanvas" xmlns="" val="0"/>
                         </a:ext>
                       </a:extLst>
                     </a:blip>
@@ -2887,7 +2887,7 @@
                     <a:blip r:embed="rId16" cstate="print">
                       <a:extLst>
                         <a:ext uri="{28A0092B-C50C-407E-A947-70E740481C1C}">
-                          <a14:useLocalDpi xmlns="" xmlns:wpc="http://schemas.microsoft.com/office/word/2010/wordprocessingCanvas" xmlns:mc="http://schemas.openxmlformats.org/markup-compatibility/2006" xmlns:o="urn:schemas-microsoft-com:office:office" xmlns:v="urn:schemas-microsoft-com:vml" xmlns:wp14="http://schemas.microsoft.com/office/word/2010/wordprocessingDrawing" xmlns:w10="urn:schemas-microsoft-com:office:word" xmlns:w="http://schemas.openxmlformats.org/wordprocessingml/2006/main" xmlns:w14="http://schemas.microsoft.com/office/word/2010/wordml" xmlns:wpg="http://schemas.microsoft.com/office/word/2010/wordprocessingGroup" xmlns:wpi="http://schemas.microsoft.com/office/word/2010/wordprocessingInk" xmlns:wps="http://schemas.microsoft.com/office/word/2010/wordprocessingShape" xmlns:a14="http://schemas.microsoft.com/office/drawing/2010/main" val="0"/>
+                          <a14:useLocalDpi xmlns:a14="http://schemas.microsoft.com/office/drawing/2010/main" xmlns:wps="http://schemas.microsoft.com/office/word/2010/wordprocessingShape" xmlns:wpi="http://schemas.microsoft.com/office/word/2010/wordprocessingInk" xmlns:wpg="http://schemas.microsoft.com/office/word/2010/wordprocessingGroup" xmlns:w14="http://schemas.microsoft.com/office/word/2010/wordml" xmlns:w="http://schemas.openxmlformats.org/wordprocessingml/2006/main" xmlns:w10="urn:schemas-microsoft-com:office:word" xmlns:wp14="http://schemas.microsoft.com/office/word/2010/wordprocessingDrawing" xmlns:v="urn:schemas-microsoft-com:vml" xmlns:o="urn:schemas-microsoft-com:office:office" xmlns:mc="http://schemas.openxmlformats.org/markup-compatibility/2006" xmlns:wpc="http://schemas.microsoft.com/office/word/2010/wordprocessingCanvas" xmlns="" val="0"/>
                         </a:ext>
                       </a:extLst>
                     </a:blip>
@@ -3269,7 +3269,7 @@
                     <a:blip r:embed="rId17" cstate="print">
                       <a:extLst>
                         <a:ext uri="{28A0092B-C50C-407E-A947-70E740481C1C}">
-                          <a14:useLocalDpi xmlns="" xmlns:wpc="http://schemas.microsoft.com/office/word/2010/wordprocessingCanvas" xmlns:mc="http://schemas.openxmlformats.org/markup-compatibility/2006" xmlns:o="urn:schemas-microsoft-com:office:office" xmlns:v="urn:schemas-microsoft-com:vml" xmlns:wp14="http://schemas.microsoft.com/office/word/2010/wordprocessingDrawing" xmlns:w10="urn:schemas-microsoft-com:office:word" xmlns:w="http://schemas.openxmlformats.org/wordprocessingml/2006/main" xmlns:w14="http://schemas.microsoft.com/office/word/2010/wordml" xmlns:wpg="http://schemas.microsoft.com/office/word/2010/wordprocessingGroup" xmlns:wpi="http://schemas.microsoft.com/office/word/2010/wordprocessingInk" xmlns:wps="http://schemas.microsoft.com/office/word/2010/wordprocessingShape" xmlns:a14="http://schemas.microsoft.com/office/drawing/2010/main" val="0"/>
+                          <a14:useLocalDpi xmlns:a14="http://schemas.microsoft.com/office/drawing/2010/main" xmlns:wps="http://schemas.microsoft.com/office/word/2010/wordprocessingShape" xmlns:wpi="http://schemas.microsoft.com/office/word/2010/wordprocessingInk" xmlns:wpg="http://schemas.microsoft.com/office/word/2010/wordprocessingGroup" xmlns:w14="http://schemas.microsoft.com/office/word/2010/wordml" xmlns:w="http://schemas.openxmlformats.org/wordprocessingml/2006/main" xmlns:w10="urn:schemas-microsoft-com:office:word" xmlns:wp14="http://schemas.microsoft.com/office/word/2010/wordprocessingDrawing" xmlns:v="urn:schemas-microsoft-com:vml" xmlns:o="urn:schemas-microsoft-com:office:office" xmlns:mc="http://schemas.openxmlformats.org/markup-compatibility/2006" xmlns:wpc="http://schemas.microsoft.com/office/word/2010/wordprocessingCanvas" xmlns="" val="0"/>
                         </a:ext>
                       </a:extLst>
                     </a:blip>
@@ -3406,7 +3406,7 @@
                     <a:blip r:embed="rId18" cstate="print">
                       <a:extLst>
                         <a:ext uri="{28A0092B-C50C-407E-A947-70E740481C1C}">
-                          <a14:useLocalDpi xmlns="" xmlns:wpc="http://schemas.microsoft.com/office/word/2010/wordprocessingCanvas" xmlns:mc="http://schemas.openxmlformats.org/markup-compatibility/2006" xmlns:o="urn:schemas-microsoft-com:office:office" xmlns:v="urn:schemas-microsoft-com:vml" xmlns:wp14="http://schemas.microsoft.com/office/word/2010/wordprocessingDrawing" xmlns:w10="urn:schemas-microsoft-com:office:word" xmlns:w="http://schemas.openxmlformats.org/wordprocessingml/2006/main" xmlns:w14="http://schemas.microsoft.com/office/word/2010/wordml" xmlns:wpg="http://schemas.microsoft.com/office/word/2010/wordprocessingGroup" xmlns:wpi="http://schemas.microsoft.com/office/word/2010/wordprocessingInk" xmlns:wps="http://schemas.microsoft.com/office/word/2010/wordprocessingShape" xmlns:a14="http://schemas.microsoft.com/office/drawing/2010/main" val="0"/>
+                          <a14:useLocalDpi xmlns:a14="http://schemas.microsoft.com/office/drawing/2010/main" xmlns:wps="http://schemas.microsoft.com/office/word/2010/wordprocessingShape" xmlns:wpi="http://schemas.microsoft.com/office/word/2010/wordprocessingInk" xmlns:wpg="http://schemas.microsoft.com/office/word/2010/wordprocessingGroup" xmlns:w14="http://schemas.microsoft.com/office/word/2010/wordml" xmlns:w="http://schemas.openxmlformats.org/wordprocessingml/2006/main" xmlns:w10="urn:schemas-microsoft-com:office:word" xmlns:wp14="http://schemas.microsoft.com/office/word/2010/wordprocessingDrawing" xmlns:v="urn:schemas-microsoft-com:vml" xmlns:o="urn:schemas-microsoft-com:office:office" xmlns:mc="http://schemas.openxmlformats.org/markup-compatibility/2006" xmlns:wpc="http://schemas.microsoft.com/office/word/2010/wordprocessingCanvas" xmlns="" val="0"/>
                         </a:ext>
                       </a:extLst>
                     </a:blip>
@@ -3622,7 +3622,7 @@
                     <a:blip r:embed="rId19" cstate="print">
                       <a:extLst>
                         <a:ext uri="{28A0092B-C50C-407E-A947-70E740481C1C}">
-                          <a14:useLocalDpi xmlns="" xmlns:wpc="http://schemas.microsoft.com/office/word/2010/wordprocessingCanvas" xmlns:mc="http://schemas.openxmlformats.org/markup-compatibility/2006" xmlns:o="urn:schemas-microsoft-com:office:office" xmlns:v="urn:schemas-microsoft-com:vml" xmlns:wp14="http://schemas.microsoft.com/office/word/2010/wordprocessingDrawing" xmlns:w10="urn:schemas-microsoft-com:office:word" xmlns:w="http://schemas.openxmlformats.org/wordprocessingml/2006/main" xmlns:w14="http://schemas.microsoft.com/office/word/2010/wordml" xmlns:wpg="http://schemas.microsoft.com/office/word/2010/wordprocessingGroup" xmlns:wpi="http://schemas.microsoft.com/office/word/2010/wordprocessingInk" xmlns:wps="http://schemas.microsoft.com/office/word/2010/wordprocessingShape" xmlns:a14="http://schemas.microsoft.com/office/drawing/2010/main" val="0"/>
+                          <a14:useLocalDpi xmlns:a14="http://schemas.microsoft.com/office/drawing/2010/main" xmlns:wps="http://schemas.microsoft.com/office/word/2010/wordprocessingShape" xmlns:wpi="http://schemas.microsoft.com/office/word/2010/wordprocessingInk" xmlns:wpg="http://schemas.microsoft.com/office/word/2010/wordprocessingGroup" xmlns:w14="http://schemas.microsoft.com/office/word/2010/wordml" xmlns:w="http://schemas.openxmlformats.org/wordprocessingml/2006/main" xmlns:w10="urn:schemas-microsoft-com:office:word" xmlns:wp14="http://schemas.microsoft.com/office/word/2010/wordprocessingDrawing" xmlns:v="urn:schemas-microsoft-com:vml" xmlns:o="urn:schemas-microsoft-com:office:office" xmlns:mc="http://schemas.openxmlformats.org/markup-compatibility/2006" xmlns:wpc="http://schemas.microsoft.com/office/word/2010/wordprocessingCanvas" xmlns="" val="0"/>
                         </a:ext>
                       </a:extLst>
                     </a:blip>
@@ -4624,7 +4624,7 @@
                     <a:blip r:embed="rId27" cstate="print">
                       <a:extLst>
                         <a:ext uri="{28A0092B-C50C-407E-A947-70E740481C1C}">
-                          <a14:useLocalDpi xmlns="" xmlns:wpc="http://schemas.microsoft.com/office/word/2010/wordprocessingCanvas" xmlns:mc="http://schemas.openxmlformats.org/markup-compatibility/2006" xmlns:o="urn:schemas-microsoft-com:office:office" xmlns:v="urn:schemas-microsoft-com:vml" xmlns:wp14="http://schemas.microsoft.com/office/word/2010/wordprocessingDrawing" xmlns:w10="urn:schemas-microsoft-com:office:word" xmlns:w="http://schemas.openxmlformats.org/wordprocessingml/2006/main" xmlns:w14="http://schemas.microsoft.com/office/word/2010/wordml" xmlns:wpg="http://schemas.microsoft.com/office/word/2010/wordprocessingGroup" xmlns:wpi="http://schemas.microsoft.com/office/word/2010/wordprocessingInk" xmlns:wps="http://schemas.microsoft.com/office/word/2010/wordprocessingShape" xmlns:a14="http://schemas.microsoft.com/office/drawing/2010/main" val="0"/>
+                          <a14:useLocalDpi xmlns:a14="http://schemas.microsoft.com/office/drawing/2010/main" xmlns:wps="http://schemas.microsoft.com/office/word/2010/wordprocessingShape" xmlns:wpi="http://schemas.microsoft.com/office/word/2010/wordprocessingInk" xmlns:wpg="http://schemas.microsoft.com/office/word/2010/wordprocessingGroup" xmlns:w14="http://schemas.microsoft.com/office/word/2010/wordml" xmlns:w="http://schemas.openxmlformats.org/wordprocessingml/2006/main" xmlns:w10="urn:schemas-microsoft-com:office:word" xmlns:wp14="http://schemas.microsoft.com/office/word/2010/wordprocessingDrawing" xmlns:v="urn:schemas-microsoft-com:vml" xmlns:o="urn:schemas-microsoft-com:office:office" xmlns:mc="http://schemas.openxmlformats.org/markup-compatibility/2006" xmlns:wpc="http://schemas.microsoft.com/office/word/2010/wordprocessingCanvas" xmlns="" val="0"/>
                         </a:ext>
                       </a:extLst>
                     </a:blip>
@@ -5444,7 +5444,7 @@
         <w:b/>
         <w:noProof/>
       </w:rPr>
-      <w:t>14</w:t>
+      <w:t>12</w:t>
     </w:r>
     <w:r>
       <w:rPr>
@@ -9051,7 +9051,7 @@
 </file>
 
 <file path=customXml/itemProps1.xml><?xml version="1.0" encoding="utf-8"?>
-<ds:datastoreItem xmlns:ds="http://schemas.openxmlformats.org/officeDocument/2006/customXml" ds:itemID="{1FCB0BFB-8ADD-424F-9070-EC32FC17DD5F}">
+<ds:datastoreItem xmlns:ds="http://schemas.openxmlformats.org/officeDocument/2006/customXml" ds:itemID="{CAFCD135-AF60-4298-8FD0-25DB56B237C4}">
   <ds:schemaRefs>
     <ds:schemaRef ds:uri="http://schemas.openxmlformats.org/officeDocument/2006/bibliography"/>
   </ds:schemaRefs>

</xml_diff>